<commit_message>
updated till for each controller
</commit_message>
<xml_diff>
--- a/Chapter 3 Jmeter Advance/12.Critical Section Controller.docx
+++ b/Chapter 3 Jmeter Advance/12.Critical Section Controller.docx
@@ -27,9 +27,9 @@
           <w:noProof/>
         </w:rPr>
         <w:drawing>
-          <wp:inline distT="0" distB="0" distL="0" distR="0" wp14:anchorId="6475B576" wp14:editId="03E972E1">
-            <wp:extent cx="5943600" cy="3343275"/>
-            <wp:effectExtent l="0" t="0" r="0" b="9525"/>
+          <wp:inline distT="0" distB="0" distL="0" distR="0" wp14:anchorId="6475B576" wp14:editId="30367AD8">
+            <wp:extent cx="5943600" cy="2978150"/>
+            <wp:effectExtent l="0" t="0" r="0" b="0"/>
             <wp:docPr id="1" name="Picture 1"/>
             <wp:cNvGraphicFramePr>
               <a:graphicFrameLocks xmlns:a="http://schemas.openxmlformats.org/drawingml/2006/main" noChangeAspect="1"/>
@@ -41,20 +41,27 @@
                     <pic:cNvPr id="1" name=""/>
                     <pic:cNvPicPr/>
                   </pic:nvPicPr>
-                  <pic:blipFill>
+                  <pic:blipFill rotWithShape="1">
                     <a:blip r:embed="rId7"/>
-                    <a:stretch>
-                      <a:fillRect/>
-                    </a:stretch>
+                    <a:srcRect t="-1" b="10922"/>
+                    <a:stretch/>
                   </pic:blipFill>
-                  <pic:spPr>
+                  <pic:spPr bwMode="auto">
                     <a:xfrm>
                       <a:off x="0" y="0"/>
-                      <a:ext cx="5943600" cy="3343275"/>
+                      <a:ext cx="5943600" cy="2978150"/>
                     </a:xfrm>
                     <a:prstGeom prst="rect">
                       <a:avLst/>
                     </a:prstGeom>
+                    <a:ln>
+                      <a:noFill/>
+                    </a:ln>
+                    <a:extLst>
+                      <a:ext uri="{53640926-AAD7-44D8-BBD7-CCE9431645EC}">
+                        <a14:shadowObscured xmlns:a14="http://schemas.microsoft.com/office/drawing/2010/main"/>
+                      </a:ext>
+                    </a:extLst>
                   </pic:spPr>
                 </pic:pic>
               </a:graphicData>
@@ -77,9 +84,9 @@
           <w:noProof/>
         </w:rPr>
         <w:drawing>
-          <wp:inline distT="0" distB="0" distL="0" distR="0" wp14:anchorId="6FB88E15" wp14:editId="511357B3">
-            <wp:extent cx="5943600" cy="3343275"/>
-            <wp:effectExtent l="0" t="0" r="0" b="9525"/>
+          <wp:inline distT="0" distB="0" distL="0" distR="0" wp14:anchorId="6FB88E15" wp14:editId="5AEFC840">
+            <wp:extent cx="5943600" cy="2997200"/>
+            <wp:effectExtent l="0" t="0" r="0" b="0"/>
             <wp:docPr id="2" name="Picture 2"/>
             <wp:cNvGraphicFramePr>
               <a:graphicFrameLocks xmlns:a="http://schemas.openxmlformats.org/drawingml/2006/main" noChangeAspect="1"/>
@@ -91,20 +98,27 @@
                     <pic:cNvPr id="1" name=""/>
                     <pic:cNvPicPr/>
                   </pic:nvPicPr>
-                  <pic:blipFill>
+                  <pic:blipFill rotWithShape="1">
                     <a:blip r:embed="rId8"/>
-                    <a:stretch>
-                      <a:fillRect/>
-                    </a:stretch>
+                    <a:srcRect b="10351"/>
+                    <a:stretch/>
                   </pic:blipFill>
-                  <pic:spPr>
+                  <pic:spPr bwMode="auto">
                     <a:xfrm>
                       <a:off x="0" y="0"/>
-                      <a:ext cx="5943600" cy="3343275"/>
+                      <a:ext cx="5943600" cy="2997200"/>
                     </a:xfrm>
                     <a:prstGeom prst="rect">
                       <a:avLst/>
                     </a:prstGeom>
+                    <a:ln>
+                      <a:noFill/>
+                    </a:ln>
+                    <a:extLst>
+                      <a:ext uri="{53640926-AAD7-44D8-BBD7-CCE9431645EC}">
+                        <a14:shadowObscured xmlns:a14="http://schemas.microsoft.com/office/drawing/2010/main"/>
+                      </a:ext>
+                    </a:extLst>
                   </pic:spPr>
                 </pic:pic>
               </a:graphicData>
@@ -201,7 +215,7 @@
       </w:pPr>
       <w:r>
         <w:pict w14:anchorId="7D79B5DD">
-          <v:rect id="_x0000_i1077" style="width:0;height:1.5pt" o:hralign="center" o:hrstd="t" o:hr="t" fillcolor="#a0a0a0" stroked="f"/>
+          <v:rect id="_x0000_i1025" style="width:0;height:1.5pt" o:hralign="center" o:hrstd="t" o:hr="t" fillcolor="#a0a0a0" stroked="f"/>
         </w:pict>
       </w:r>
     </w:p>
@@ -269,7 +283,6 @@
                 <w:b/>
                 <w:bCs/>
               </w:rPr>
-              <w:lastRenderedPageBreak/>
               <w:t>Step</w:t>
             </w:r>
           </w:p>
@@ -454,8 +467,18 @@
                 <w:b/>
                 <w:bCs/>
               </w:rPr>
-              <w:t>4. Wait and Retry</w:t>
+              <w:lastRenderedPageBreak/>
+              <w:t xml:space="preserve">4. Wait and </w:t>
             </w:r>
+            <w:proofErr w:type="gramStart"/>
+            <w:r>
+              <w:rPr>
+                <w:b/>
+                <w:bCs/>
+              </w:rPr>
+              <w:t>Retry</w:t>
+            </w:r>
+            <w:proofErr w:type="gramEnd"/>
           </w:p>
         </w:tc>
         <w:tc>
@@ -520,7 +543,7 @@
       </w:pPr>
       <w:r>
         <w:pict w14:anchorId="4142CE08">
-          <v:rect id="_x0000_i1078" style="width:0;height:1.5pt" o:hralign="center" o:hrstd="t" o:hr="t" fillcolor="#a0a0a0" stroked="f"/>
+          <v:rect id="_x0000_i1026" style="width:0;height:1.5pt" o:hralign="center" o:hrstd="t" o:hr="t" fillcolor="#a0a0a0" stroked="f"/>
         </w:pict>
       </w:r>
     </w:p>
@@ -615,7 +638,15 @@
         <w:ind w:left="0" w:hanging="2"/>
       </w:pPr>
       <w:r>
-        <w:t>Unique identifier (e.g., MySharedLock)</w:t>
+        <w:t xml:space="preserve">Unique identifier (e.g., </w:t>
+      </w:r>
+      <w:proofErr w:type="spellStart"/>
+      <w:r>
+        <w:t>MySharedLock</w:t>
+      </w:r>
+      <w:proofErr w:type="spellEnd"/>
+      <w:r>
+        <w:t>)</w:t>
       </w:r>
     </w:p>
     <w:p>
@@ -671,7 +702,7 @@
       </w:pPr>
       <w:r>
         <w:pict w14:anchorId="3AE6CE5E">
-          <v:rect id="_x0000_i1079" style="width:0;height:1.5pt" o:hralign="center" o:hrstd="t" o:hr="t" fillcolor="#a0a0a0" stroked="f"/>
+          <v:rect id="_x0000_i1027" style="width:0;height:1.5pt" o:hralign="center" o:hrstd="t" o:hr="t" fillcolor="#a0a0a0" stroked="f"/>
         </w:pict>
       </w:r>
     </w:p>
@@ -969,7 +1000,7 @@
       </w:pPr>
       <w:r>
         <w:pict w14:anchorId="4387AE3C">
-          <v:rect id="_x0000_i1080" style="width:0;height:1.5pt" o:hralign="center" o:hrstd="t" o:hr="t" fillcolor="#a0a0a0" stroked="f"/>
+          <v:rect id="_x0000_i1028" style="width:0;height:1.5pt" o:hralign="center" o:hrstd="t" o:hr="t" fillcolor="#a0a0a0" stroked="f"/>
         </w:pict>
       </w:r>
     </w:p>
@@ -1021,9 +1052,11 @@
       <w:pPr>
         <w:ind w:left="0" w:hanging="2"/>
       </w:pPr>
+      <w:proofErr w:type="spellStart"/>
       <w:r>
         <w:t>CopyEdit</w:t>
       </w:r>
+      <w:proofErr w:type="spellEnd"/>
     </w:p>
     <w:p>
       <w:pPr>
@@ -1046,7 +1079,15 @@
         <w:ind w:left="0" w:hanging="2"/>
       </w:pPr>
       <w:r>
-        <w:t xml:space="preserve">    ├── Critical Section Controller (Lock Name: MyGlobalCounterLock)</w:t>
+        <w:t xml:space="preserve">    ├── Critical Section Controller (Lock Name: </w:t>
+      </w:r>
+      <w:proofErr w:type="spellStart"/>
+      <w:r>
+        <w:t>MyGlobalCounterLock</w:t>
+      </w:r>
+      <w:proofErr w:type="spellEnd"/>
+      <w:r>
+        <w:t>)</w:t>
       </w:r>
     </w:p>
     <w:p>
@@ -1081,9 +1122,11 @@
       <w:pPr>
         <w:ind w:left="0" w:hanging="2"/>
       </w:pPr>
+      <w:proofErr w:type="spellStart"/>
       <w:r>
         <w:t>CopyEdit</w:t>
       </w:r>
+      <w:proofErr w:type="spellEnd"/>
     </w:p>
     <w:p>
       <w:pPr>
@@ -1098,7 +1141,39 @@
         <w:ind w:left="0" w:hanging="2"/>
       </w:pPr>
       <w:r>
-        <w:t>long counter = Long.parseLong(props.get("globalCounter") ?: "0");</w:t>
+        <w:t xml:space="preserve">long counter = </w:t>
+      </w:r>
+      <w:proofErr w:type="spellStart"/>
+      <w:r>
+        <w:t>Long.parseLong</w:t>
+      </w:r>
+      <w:proofErr w:type="spellEnd"/>
+      <w:r>
+        <w:t>(</w:t>
+      </w:r>
+      <w:proofErr w:type="spellStart"/>
+      <w:r>
+        <w:t>props.get</w:t>
+      </w:r>
+      <w:proofErr w:type="spellEnd"/>
+      <w:r>
+        <w:t>("</w:t>
+      </w:r>
+      <w:proofErr w:type="spellStart"/>
+      <w:r>
+        <w:t>globalCounter</w:t>
+      </w:r>
+      <w:proofErr w:type="spellEnd"/>
+      <w:r>
+        <w:t>"</w:t>
+      </w:r>
+      <w:proofErr w:type="gramStart"/>
+      <w:r>
+        <w:t>) ?</w:t>
+      </w:r>
+      <w:proofErr w:type="gramEnd"/>
+      <w:r>
+        <w:t>: "0");</w:t>
       </w:r>
     </w:p>
     <w:p>
@@ -1139,8 +1214,34 @@
       <w:pPr>
         <w:ind w:left="0" w:hanging="2"/>
       </w:pPr>
+      <w:proofErr w:type="spellStart"/>
+      <w:proofErr w:type="gramStart"/>
       <w:r>
-        <w:t>props.put("globalCounter", counter.toString());</w:t>
+        <w:t>props.put</w:t>
+      </w:r>
+      <w:proofErr w:type="spellEnd"/>
+      <w:r>
+        <w:t>(</w:t>
+      </w:r>
+      <w:proofErr w:type="gramEnd"/>
+      <w:r>
+        <w:t>"</w:t>
+      </w:r>
+      <w:proofErr w:type="spellStart"/>
+      <w:r>
+        <w:t>globalCounter</w:t>
+      </w:r>
+      <w:proofErr w:type="spellEnd"/>
+      <w:r>
+        <w:t xml:space="preserve">", </w:t>
+      </w:r>
+      <w:proofErr w:type="spellStart"/>
+      <w:r>
+        <w:t>counter.toString</w:t>
+      </w:r>
+      <w:proofErr w:type="spellEnd"/>
+      <w:r>
+        <w:t>());</w:t>
       </w:r>
     </w:p>
     <w:p>
@@ -1160,9 +1261,29 @@
       <w:pPr>
         <w:ind w:left="0" w:hanging="2"/>
       </w:pPr>
+      <w:proofErr w:type="gramStart"/>
       <w:r>
-        <w:lastRenderedPageBreak/>
-        <w:t>log.info("Thread ${Thread.currentThread().getName()} - Global Counter: $counter");</w:t>
+        <w:t>log.info(</w:t>
+      </w:r>
+      <w:proofErr w:type="gramEnd"/>
+      <w:r>
+        <w:t>"Thread ${</w:t>
+      </w:r>
+      <w:proofErr w:type="spellStart"/>
+      <w:r>
+        <w:t>Thread.currentThread</w:t>
+      </w:r>
+      <w:proofErr w:type="spellEnd"/>
+      <w:r>
+        <w:t>().</w:t>
+      </w:r>
+      <w:proofErr w:type="spellStart"/>
+      <w:r>
+        <w:t>getName</w:t>
+      </w:r>
+      <w:proofErr w:type="spellEnd"/>
+      <w:r>
+        <w:t>()} - Global Counter: $counter");</w:t>
       </w:r>
     </w:p>
     <w:p>
@@ -1214,6 +1335,7 @@
         <w:ind w:left="0" w:hanging="2"/>
       </w:pPr>
       <w:r>
+        <w:lastRenderedPageBreak/>
         <w:t>Ensures no two threads update at the same time.</w:t>
       </w:r>
     </w:p>
@@ -1223,7 +1345,7 @@
       </w:pPr>
       <w:r>
         <w:pict w14:anchorId="47341594">
-          <v:rect id="_x0000_i1081" style="width:0;height:1.5pt" o:hralign="center" o:hrstd="t" o:hr="t" fillcolor="#a0a0a0" stroked="f"/>
+          <v:rect id="_x0000_i1029" style="width:0;height:1.5pt" o:hralign="center" o:hrstd="t" o:hr="t" fillcolor="#a0a0a0" stroked="f"/>
         </w:pict>
       </w:r>
     </w:p>
@@ -1492,7 +1614,7 @@
       </w:pPr>
       <w:r>
         <w:pict w14:anchorId="342CAA2E">
-          <v:rect id="_x0000_i1082" style="width:0;height:1.5pt" o:hralign="center" o:hrstd="t" o:hr="t" fillcolor="#a0a0a0" stroked="f"/>
+          <v:rect id="_x0000_i1030" style="width:0;height:1.5pt" o:hralign="center" o:hrstd="t" o:hr="t" fillcolor="#a0a0a0" stroked="f"/>
         </w:pict>
       </w:r>
     </w:p>
@@ -1595,6 +1717,7 @@
       <w:r>
         <w:t xml:space="preserve">, or </w:t>
       </w:r>
+      <w:proofErr w:type="spellStart"/>
       <w:r>
         <w:rPr>
           <w:b/>
@@ -1602,6 +1725,7 @@
         </w:rPr>
         <w:t>BeanShell</w:t>
       </w:r>
+      <w:proofErr w:type="spellEnd"/>
       <w:r>
         <w:t xml:space="preserve"> to manage shared state safely.</w:t>
       </w:r>
@@ -17692,6 +17816,7 @@
   <w:style w:type="character" w:default="1" w:styleId="DefaultParagraphFont">
     <w:name w:val="Default Paragraph Font"/>
     <w:uiPriority w:val="1"/>
+    <w:semiHidden/>
     <w:unhideWhenUsed/>
   </w:style>
   <w:style w:type="table" w:default="1" w:styleId="TableNormal">

</xml_diff>